<commit_message>
Add initial answer for part 2
</commit_message>
<xml_diff>
--- a/final-exam-essay-prompts-daniel-litt.docx
+++ b/final-exam-essay-prompts-daniel-litt.docx
@@ -1133,26 +1133,120 @@
     </w:p>
     <w:p>
       <w:pPr>
-        <w:spacing w:line="240" w:lineRule="auto"/>
-      </w:pPr>
-      <w:r>
-        <w:rPr>
-          <w:highlight w:val="yellow"/>
-        </w:rPr>
-        <w:t>~~~ Replace this line with your response.</w:t>
-      </w:r>
-      <w:r>
-        <w:rPr>
-          <w:highlight w:val="yellow"/>
-        </w:rPr>
-        <w:t xml:space="preserve"> ~~~</w:t>
-      </w:r>
-    </w:p>
-    <w:p>
-      <w:pPr>
-        <w:spacing w:after="0" w:line="240" w:lineRule="auto"/>
-        <w:jc w:val="both"/>
-      </w:pPr>
+        <w:spacing w:after="0" w:line="240" w:lineRule="auto"/>
+        <w:ind w:firstLine="360"/>
+        <w:jc w:val="both"/>
+      </w:pPr>
+      <w:r>
+        <w:t>W</w:t>
+      </w:r>
+      <w:r>
+        <w:t xml:space="preserve">hat relationships exist between social and ethical issues, and computer science? For </w:t>
+      </w:r>
+      <w:r>
+        <w:t>me,</w:t>
+      </w:r>
+      <w:r>
+        <w:t xml:space="preserve"> this question means examining the impact computer science can have on social and ethical issues. Software and computer science has become more ingrained in everyday life and this </w:t>
+      </w:r>
+      <w:r>
+        <w:t>means</w:t>
+      </w:r>
+      <w:r>
+        <w:t xml:space="preserve"> a more prevalent social and ethical impact. This can mean looking into specific social and ethical issues and finding out their relationship to the issue. For </w:t>
+      </w:r>
+      <w:r>
+        <w:t>example,</w:t>
+      </w:r>
+      <w:r>
+        <w:t xml:space="preserve"> you can </w:t>
+      </w:r>
+      <w:r>
+        <w:t>investigate</w:t>
+      </w:r>
+      <w:r>
+        <w:t xml:space="preserve"> computer crime. This </w:t>
+      </w:r>
+      <w:r>
+        <w:t>is a good example of</w:t>
+      </w:r>
+      <w:r>
+        <w:t xml:space="preserve"> computer science </w:t>
+      </w:r>
+      <w:r>
+        <w:t>has been</w:t>
+      </w:r>
+      <w:r>
+        <w:t xml:space="preserve"> used for evil. Another good example would be to explore how computer science has affected privacy. It is always important to consider the social and ethical ramifications one's actions have and looking into how my chosen profession impacts those areas </w:t>
+      </w:r>
+      <w:r>
+        <w:t>clarifies</w:t>
+      </w:r>
+      <w:r>
+        <w:t xml:space="preserve"> that.</w:t>
+      </w:r>
+    </w:p>
+    <w:p>
+      <w:pPr>
+        <w:spacing w:after="0" w:line="240" w:lineRule="auto"/>
+        <w:jc w:val="both"/>
+      </w:pPr>
+    </w:p>
+    <w:p>
+      <w:pPr>
+        <w:spacing w:after="0" w:line="240" w:lineRule="auto"/>
+        <w:ind w:firstLine="360"/>
+        <w:jc w:val="both"/>
+      </w:pPr>
+      <w:r>
+        <w:t xml:space="preserve">One possible response is that social and ethical issues, and computer science are deeply intertwined. Software and computer science has become more ingrained in everyday life and this </w:t>
+      </w:r>
+      <w:r>
+        <w:t>means</w:t>
+      </w:r>
+      <w:r>
+        <w:t xml:space="preserve"> a more prevalent social and ethical impact. I believe this response is </w:t>
+      </w:r>
+      <w:r>
+        <w:t>opinionated but</w:t>
+      </w:r>
+      <w:r>
+        <w:t xml:space="preserve"> can be backed by the obvious ubiquity of technology. On the other end of the </w:t>
+      </w:r>
+      <w:r>
+        <w:t>spectrum,</w:t>
+      </w:r>
+      <w:r>
+        <w:t xml:space="preserve"> it could be argued that social and ethical issues, and computer science have very little to do with one another. This response is just as </w:t>
+      </w:r>
+      <w:r>
+        <w:t>opinionated but</w:t>
+      </w:r>
+      <w:r>
+        <w:t xml:space="preserve"> is a bit harder to back with evidence.</w:t>
+      </w:r>
+    </w:p>
+    <w:p>
+      <w:pPr>
+        <w:spacing w:after="0" w:line="240" w:lineRule="auto"/>
+        <w:jc w:val="both"/>
+      </w:pPr>
+    </w:p>
+    <w:p>
+      <w:pPr>
+        <w:spacing w:after="0" w:line="240" w:lineRule="auto"/>
+        <w:ind w:firstLine="360"/>
+        <w:jc w:val="both"/>
+      </w:pPr>
+      <w:r>
+        <w:t xml:space="preserve">I tend to believe that social and ethical issues, and computer science are deeply intertwined. I think that there are ethical concerns I should have within the field of computer science. One example that comes to mind is the programming of </w:t>
+      </w:r>
+      <w:r>
+        <w:t>self-driving</w:t>
+      </w:r>
+      <w:r>
+        <w:t xml:space="preserve"> cars. I believe there are many trolly problems to be found within this field. I believe that society will continue to be influenced by the work of computer scientists.</w:t>
+      </w:r>
     </w:p>
     <w:p>
       <w:pPr>
@@ -1186,14 +1280,7 @@
           <w:sz w:val="40"/>
           <w:szCs w:val="40"/>
         </w:rPr>
-        <w:t>3</w:t>
-      </w:r>
-      <w:r>
-        <w:rPr>
-          <w:sz w:val="40"/>
-          <w:szCs w:val="40"/>
-        </w:rPr>
-        <w:t xml:space="preserve">: </w:t>
+        <w:t xml:space="preserve">3: </w:t>
       </w:r>
       <w:r>
         <w:rPr>
@@ -1231,19 +1318,7 @@
           <w:rPr>
             <w:rStyle w:val="Hyperlink"/>
           </w:rPr>
-          <w:t>www.acm.o</w:t>
-        </w:r>
-        <w:r>
-          <w:rPr>
-            <w:rStyle w:val="Hyperlink"/>
-          </w:rPr>
-          <w:t>r</w:t>
-        </w:r>
-        <w:r>
-          <w:rPr>
-            <w:rStyle w:val="Hyperlink"/>
-          </w:rPr>
-          <w:t>g/code-of-ethics</w:t>
+          <w:t>www.acm.org/code-of-ethics</w:t>
         </w:r>
       </w:hyperlink>
       <w:r>
@@ -2089,7 +2164,6 @@
   <w:style w:type="character" w:default="1" w:styleId="DefaultParagraphFont">
     <w:name w:val="Default Paragraph Font"/>
     <w:uiPriority w:val="1"/>
-    <w:semiHidden/>
     <w:unhideWhenUsed/>
   </w:style>
   <w:style w:type="table" w:default="1" w:styleId="TableNormal">

</xml_diff>

<commit_message>
Rewrite second paragraph for part 2 answer
</commit_message>
<xml_diff>
--- a/final-exam-essay-prompts-daniel-litt.docx
+++ b/final-exam-essay-prompts-daniel-litt.docx
@@ -1199,31 +1199,13 @@
         <w:jc w:val="both"/>
       </w:pPr>
       <w:r>
-        <w:t xml:space="preserve">One possible response is that social and ethical issues, and computer science are deeply intertwined. Software and computer science has become more ingrained in everyday life and this </w:t>
-      </w:r>
-      <w:r>
-        <w:t>means</w:t>
-      </w:r>
-      <w:r>
-        <w:t xml:space="preserve"> a more prevalent social and ethical impact. I believe this response is </w:t>
-      </w:r>
-      <w:r>
-        <w:t>opinionated but</w:t>
-      </w:r>
-      <w:r>
-        <w:t xml:space="preserve"> can be backed by the obvious ubiquity of technology. On the other end of the </w:t>
-      </w:r>
-      <w:r>
-        <w:t>spectrum,</w:t>
-      </w:r>
-      <w:r>
-        <w:t xml:space="preserve"> it could be argued that social and ethical issues, and computer science have very little to do with one another. This response is just as </w:t>
-      </w:r>
-      <w:r>
-        <w:t>opinionated but</w:t>
-      </w:r>
-      <w:r>
-        <w:t xml:space="preserve"> is a bit harder to back with evidence.</w:t>
+        <w:t xml:space="preserve">This course </w:t>
+      </w:r>
+      <w:r>
+        <w:t>has offered many avenues to better understand this essential question.</w:t>
+      </w:r>
+      <w:r>
+        <w:t xml:space="preserve"> For one the assigned readings seem to address this question to some extent in each of its sections. Discussion with the class also provided different viewpoints to this question that I had not considered myself. I personally found the scenario segment of the discussions to be the most useful. I enjoyed addressing specific case by case social and ethical issues, and I learned from my fellow students.</w:t>
       </w:r>
     </w:p>
     <w:p>
@@ -1273,6 +1255,7 @@
           <w:sz w:val="40"/>
           <w:szCs w:val="40"/>
         </w:rPr>
+        <w:lastRenderedPageBreak/>
         <w:t xml:space="preserve">Part </w:t>
       </w:r>
       <w:r>

</xml_diff>

<commit_message>
Add outline for part 3
</commit_message>
<xml_diff>
--- a/final-exam-essay-prompts-daniel-litt.docx
+++ b/final-exam-essay-prompts-daniel-litt.docx
@@ -1355,32 +1355,305 @@
     </w:p>
     <w:p>
       <w:pPr>
-        <w:spacing w:after="0" w:line="240" w:lineRule="auto"/>
-        <w:jc w:val="both"/>
-      </w:pPr>
-      <w:r>
-        <w:rPr>
-          <w:highlight w:val="yellow"/>
-        </w:rPr>
-        <w:t>~~~ Replace this line with your response.</w:t>
-      </w:r>
-      <w:r>
-        <w:rPr>
-          <w:highlight w:val="yellow"/>
-        </w:rPr>
-        <w:t xml:space="preserve"> ~~~</w:t>
-      </w:r>
-    </w:p>
-    <w:p>
-      <w:pPr>
-        <w:spacing w:after="0" w:line="240" w:lineRule="auto"/>
-        <w:jc w:val="both"/>
-      </w:pPr>
-    </w:p>
-    <w:p>
-      <w:pPr>
-        <w:jc w:val="both"/>
-      </w:pPr>
+        <w:pStyle w:val="ListParagraph"/>
+        <w:numPr>
+          <w:ilvl w:val="0"/>
+          <w:numId w:val="4"/>
+        </w:numPr>
+        <w:spacing w:after="0" w:line="240" w:lineRule="auto"/>
+        <w:jc w:val="both"/>
+      </w:pPr>
+      <w:r>
+        <w:t>Intro</w:t>
+      </w:r>
+    </w:p>
+    <w:p>
+      <w:pPr>
+        <w:pStyle w:val="ListParagraph"/>
+        <w:numPr>
+          <w:ilvl w:val="1"/>
+          <w:numId w:val="4"/>
+        </w:numPr>
+        <w:spacing w:after="0" w:line="240" w:lineRule="auto"/>
+        <w:jc w:val="both"/>
+      </w:pPr>
+      <w:r>
+        <w:t>Computing has a big impact on society and as with any other profession. People should follow a code of ethics and professionalism. The ACM has constructed just that. They present their code of conduct as a framework for ethical decision making. In my opinion the principles they present are good guidelines to follow, but there are some that are harder to adhere to than others.</w:t>
+      </w:r>
+    </w:p>
+    <w:p>
+      <w:pPr>
+        <w:pStyle w:val="ListParagraph"/>
+        <w:numPr>
+          <w:ilvl w:val="0"/>
+          <w:numId w:val="4"/>
+        </w:numPr>
+        <w:spacing w:after="0" w:line="240" w:lineRule="auto"/>
+        <w:jc w:val="both"/>
+      </w:pPr>
+      <w:r>
+        <w:t>Body</w:t>
+      </w:r>
+    </w:p>
+    <w:p>
+      <w:pPr>
+        <w:pStyle w:val="ListParagraph"/>
+        <w:numPr>
+          <w:ilvl w:val="1"/>
+          <w:numId w:val="4"/>
+        </w:numPr>
+        <w:spacing w:after="0" w:line="240" w:lineRule="auto"/>
+        <w:jc w:val="both"/>
+      </w:pPr>
+      <w:r>
+        <w:t>Easy to follow</w:t>
+      </w:r>
+    </w:p>
+    <w:p>
+      <w:pPr>
+        <w:pStyle w:val="ListParagraph"/>
+        <w:numPr>
+          <w:ilvl w:val="2"/>
+          <w:numId w:val="4"/>
+        </w:numPr>
+        <w:spacing w:after="0" w:line="240" w:lineRule="auto"/>
+        <w:jc w:val="both"/>
+      </w:pPr>
+      <w:r>
+        <w:t>1.3 Be honest and trustworthy.</w:t>
+      </w:r>
+    </w:p>
+    <w:p>
+      <w:pPr>
+        <w:pStyle w:val="ListParagraph"/>
+        <w:numPr>
+          <w:ilvl w:val="3"/>
+          <w:numId w:val="4"/>
+        </w:numPr>
+        <w:spacing w:after="0" w:line="240" w:lineRule="auto"/>
+        <w:jc w:val="both"/>
+      </w:pPr>
+      <w:r>
+        <w:t>I work to follow this rule in my personal life, and I do not see too much of and extension to apply it to my professional life as well. This ideal is a commendable goal in the world of computer science.</w:t>
+      </w:r>
+    </w:p>
+    <w:p>
+      <w:pPr>
+        <w:pStyle w:val="ListParagraph"/>
+        <w:numPr>
+          <w:ilvl w:val="2"/>
+          <w:numId w:val="4"/>
+        </w:numPr>
+        <w:spacing w:after="0" w:line="240" w:lineRule="auto"/>
+        <w:jc w:val="both"/>
+      </w:pPr>
+      <w:r>
+        <w:t>1.6 Respect privacy.</w:t>
+      </w:r>
+    </w:p>
+    <w:p>
+      <w:pPr>
+        <w:pStyle w:val="ListParagraph"/>
+        <w:numPr>
+          <w:ilvl w:val="3"/>
+          <w:numId w:val="4"/>
+        </w:numPr>
+        <w:spacing w:after="0" w:line="240" w:lineRule="auto"/>
+        <w:jc w:val="both"/>
+      </w:pPr>
+      <w:r>
+        <w:t>I imagine I will not have too much trouble respecting people’s privacy. Collecting data takes work and I image collecting less or only what is needed will be an achievable goal.</w:t>
+      </w:r>
+    </w:p>
+    <w:p>
+      <w:pPr>
+        <w:pStyle w:val="ListParagraph"/>
+        <w:numPr>
+          <w:ilvl w:val="2"/>
+          <w:numId w:val="4"/>
+        </w:numPr>
+        <w:spacing w:after="0" w:line="240" w:lineRule="auto"/>
+        <w:jc w:val="both"/>
+      </w:pPr>
+      <w:r>
+        <w:t>2.6 Perform work only in areas of competence.</w:t>
+      </w:r>
+    </w:p>
+    <w:p>
+      <w:pPr>
+        <w:pStyle w:val="ListParagraph"/>
+        <w:numPr>
+          <w:ilvl w:val="3"/>
+          <w:numId w:val="4"/>
+        </w:numPr>
+        <w:spacing w:after="0" w:line="240" w:lineRule="auto"/>
+        <w:jc w:val="both"/>
+      </w:pPr>
+      <w:r>
+        <w:t xml:space="preserve">If I do not feel qualified to do something I tend to err on the side of caution. I like to do things right and I defer to more experienced people when I am unsure. I have done this as a </w:t>
+      </w:r>
+      <w:r>
+        <w:t>student,</w:t>
+      </w:r>
+      <w:r>
+        <w:t xml:space="preserve"> and I imagine I will continue doing it in my profession.</w:t>
+      </w:r>
+    </w:p>
+    <w:p>
+      <w:pPr>
+        <w:pStyle w:val="ListParagraph"/>
+        <w:numPr>
+          <w:ilvl w:val="1"/>
+          <w:numId w:val="4"/>
+        </w:numPr>
+        <w:spacing w:after="0" w:line="240" w:lineRule="auto"/>
+        <w:jc w:val="both"/>
+      </w:pPr>
+      <w:r>
+        <w:t>Hard to follow</w:t>
+      </w:r>
+    </w:p>
+    <w:p>
+      <w:pPr>
+        <w:pStyle w:val="ListParagraph"/>
+        <w:numPr>
+          <w:ilvl w:val="2"/>
+          <w:numId w:val="4"/>
+        </w:numPr>
+        <w:spacing w:after="0" w:line="240" w:lineRule="auto"/>
+        <w:jc w:val="both"/>
+      </w:pPr>
+      <w:r>
+        <w:t>2.2 Maintain high standards of professional competence, conduct, and ethical practice.</w:t>
+      </w:r>
+    </w:p>
+    <w:p>
+      <w:pPr>
+        <w:pStyle w:val="ListParagraph"/>
+        <w:numPr>
+          <w:ilvl w:val="3"/>
+          <w:numId w:val="4"/>
+        </w:numPr>
+        <w:spacing w:after="0" w:line="240" w:lineRule="auto"/>
+        <w:jc w:val="both"/>
+      </w:pPr>
+      <w:r>
+        <w:t>This one I find harder to pursue. I like to think I have high standards, but that term can be subjective. I will strive to m</w:t>
+      </w:r>
+      <w:r>
+        <w:t>aintain high standards of professional competence, conduct, and ethical practice</w:t>
+      </w:r>
+      <w:r>
+        <w:t>.</w:t>
+      </w:r>
+      <w:r>
+        <w:t xml:space="preserve"> </w:t>
+      </w:r>
+      <w:r>
+        <w:t>B</w:t>
+      </w:r>
+      <w:r>
+        <w:t xml:space="preserve">ut I am unsure of my future environment </w:t>
+      </w:r>
+      <w:r>
+        <w:t>and how that may affect this point.</w:t>
+      </w:r>
+    </w:p>
+    <w:p>
+      <w:pPr>
+        <w:pStyle w:val="ListParagraph"/>
+        <w:numPr>
+          <w:ilvl w:val="2"/>
+          <w:numId w:val="4"/>
+        </w:numPr>
+        <w:spacing w:after="0" w:line="240" w:lineRule="auto"/>
+        <w:jc w:val="both"/>
+      </w:pPr>
+      <w:r>
+        <w:t>2.3</w:t>
+      </w:r>
+      <w:r>
+        <w:t xml:space="preserve"> </w:t>
+      </w:r>
+      <w:r>
+        <w:t>Know and respect existing rules pertaining to professional work.</w:t>
+      </w:r>
+    </w:p>
+    <w:p>
+      <w:pPr>
+        <w:pStyle w:val="ListParagraph"/>
+        <w:numPr>
+          <w:ilvl w:val="3"/>
+          <w:numId w:val="4"/>
+        </w:numPr>
+        <w:spacing w:after="0" w:line="240" w:lineRule="auto"/>
+        <w:jc w:val="both"/>
+      </w:pPr>
+      <w:r>
+        <w:t>There is a lot to consider when trying to follow the rules of a profession. It can be difficult to know all of them and keep up with changes.</w:t>
+      </w:r>
+    </w:p>
+    <w:p>
+      <w:pPr>
+        <w:pStyle w:val="ListParagraph"/>
+        <w:numPr>
+          <w:ilvl w:val="2"/>
+          <w:numId w:val="4"/>
+        </w:numPr>
+        <w:spacing w:after="0" w:line="240" w:lineRule="auto"/>
+        <w:jc w:val="both"/>
+      </w:pPr>
+      <w:r>
+        <w:t>2.7</w:t>
+      </w:r>
+      <w:r>
+        <w:t xml:space="preserve"> </w:t>
+      </w:r>
+      <w:r>
+        <w:t>Foster public awareness and understanding of computing, related technologies, and their consequences.</w:t>
+      </w:r>
+    </w:p>
+    <w:p>
+      <w:pPr>
+        <w:pStyle w:val="ListParagraph"/>
+        <w:numPr>
+          <w:ilvl w:val="3"/>
+          <w:numId w:val="4"/>
+        </w:numPr>
+        <w:spacing w:after="0" w:line="240" w:lineRule="auto"/>
+        <w:jc w:val="both"/>
+      </w:pPr>
+      <w:r>
+        <w:t>I personally do not think I am very good a publicly sharing my knowledge. I may get better at this with time but I am unsure.</w:t>
+      </w:r>
+    </w:p>
+    <w:p>
+      <w:pPr>
+        <w:pStyle w:val="ListParagraph"/>
+        <w:numPr>
+          <w:ilvl w:val="0"/>
+          <w:numId w:val="4"/>
+        </w:numPr>
+        <w:spacing w:after="0" w:line="240" w:lineRule="auto"/>
+        <w:jc w:val="both"/>
+      </w:pPr>
+      <w:r>
+        <w:t>Conclusion</w:t>
+      </w:r>
+    </w:p>
+    <w:p>
+      <w:pPr>
+        <w:pStyle w:val="ListParagraph"/>
+        <w:numPr>
+          <w:ilvl w:val="1"/>
+          <w:numId w:val="4"/>
+        </w:numPr>
+        <w:spacing w:after="0" w:line="240" w:lineRule="auto"/>
+        <w:jc w:val="both"/>
+      </w:pPr>
+      <w:r>
+        <w:t>While it may be difficult to always maintain the values of a code the simple effort is a worthy contribution.</w:t>
+      </w:r>
     </w:p>
     <w:sectPr>
       <w:pgSz w:w="12240" w:h="15840"/>
@@ -1395,6 +1668,95 @@
 <file path=word/numbering.xml><?xml version="1.0" encoding="utf-8"?>
 <w:numbering xmlns:wpc="http://schemas.microsoft.com/office/word/2010/wordprocessingCanvas" xmlns:cx="http://schemas.microsoft.com/office/drawing/2014/chartex" xmlns:cx1="http://schemas.microsoft.com/office/drawing/2015/9/8/chartex" xmlns:cx2="http://schemas.microsoft.com/office/drawing/2015/10/21/chartex" xmlns:cx3="http://schemas.microsoft.com/office/drawing/2016/5/9/chartex" xmlns:cx4="http://schemas.microsoft.com/office/drawing/2016/5/10/chartex" xmlns:cx5="http://schemas.microsoft.com/office/drawing/2016/5/11/chartex" xmlns:cx6="http://schemas.microsoft.com/office/drawing/2016/5/12/chartex" xmlns:cx7="http://schemas.microsoft.com/office/drawing/2016/5/13/chartex" xmlns:cx8="http://schemas.microsoft.com/office/drawing/2016/5/14/chartex" xmlns:mc="http://schemas.openxmlformats.org/markup-compatibility/2006" xmlns:aink="http://schemas.microsoft.com/office/drawing/2016/ink" xmlns:am3d="http://schemas.microsoft.com/office/drawing/2017/model3d" xmlns:o="urn:schemas-microsoft-com:office:office" xmlns:r="http://schemas.openxmlformats.org/officeDocument/2006/relationships" xmlns:m="http://schemas.openxmlformats.org/officeDocument/2006/math" xmlns:v="urn:schemas-microsoft-com:vml" xmlns:wp14="http://schemas.microsoft.com/office/word/2010/wordprocessingDrawing" xmlns:wp="http://schemas.openxmlformats.org/drawingml/2006/wordprocessingDrawing" xmlns:w10="urn:schemas-microsoft-com:office:word" xmlns:w="http://schemas.openxmlformats.org/wordprocessingml/2006/main" xmlns:w14="http://schemas.microsoft.com/office/word/2010/wordml" xmlns:w15="http://schemas.microsoft.com/office/word/2012/wordml" xmlns:w16cex="http://schemas.microsoft.com/office/word/2018/wordml/cex" xmlns:w16cid="http://schemas.microsoft.com/office/word/2016/wordml/cid" xmlns:w16="http://schemas.microsoft.com/office/word/2018/wordml" xmlns:w16sdtdh="http://schemas.microsoft.com/office/word/2020/wordml/sdtdatahash" xmlns:w16se="http://schemas.microsoft.com/office/word/2015/wordml/symex" xmlns:wpg="http://schemas.microsoft.com/office/word/2010/wordprocessingGroup" xmlns:wpi="http://schemas.microsoft.com/office/word/2010/wordprocessingInk" xmlns:wne="http://schemas.microsoft.com/office/word/2006/wordml" xmlns:wps="http://schemas.microsoft.com/office/word/2010/wordprocessingShape" mc:Ignorable="w14 w15 w16se w16cid w16 w16cex w16sdtdh wp14">
   <w:abstractNum w:abstractNumId="0" w15:restartNumberingAfterBreak="0">
+    <w:nsid w:val="1FCF04CA"/>
+    <w:multiLevelType w:val="hybridMultilevel"/>
+    <w:tmpl w:val="D616A85A"/>
+    <w:lvl w:ilvl="0" w:tplc="0409000F">
+      <w:start w:val="1"/>
+      <w:numFmt w:val="decimal"/>
+      <w:lvlText w:val="%1."/>
+      <w:lvlJc w:val="left"/>
+      <w:pPr>
+        <w:ind w:left="720" w:hanging="360"/>
+      </w:pPr>
+      <w:rPr>
+        <w:rFonts w:hint="default"/>
+      </w:rPr>
+    </w:lvl>
+    <w:lvl w:ilvl="1" w:tplc="04090019">
+      <w:start w:val="1"/>
+      <w:numFmt w:val="lowerLetter"/>
+      <w:lvlText w:val="%2."/>
+      <w:lvlJc w:val="left"/>
+      <w:pPr>
+        <w:ind w:left="1440" w:hanging="360"/>
+      </w:pPr>
+    </w:lvl>
+    <w:lvl w:ilvl="2" w:tplc="0409001B">
+      <w:start w:val="1"/>
+      <w:numFmt w:val="lowerRoman"/>
+      <w:lvlText w:val="%3."/>
+      <w:lvlJc w:val="right"/>
+      <w:pPr>
+        <w:ind w:left="2160" w:hanging="180"/>
+      </w:pPr>
+    </w:lvl>
+    <w:lvl w:ilvl="3" w:tplc="0409000F">
+      <w:start w:val="1"/>
+      <w:numFmt w:val="decimal"/>
+      <w:lvlText w:val="%4."/>
+      <w:lvlJc w:val="left"/>
+      <w:pPr>
+        <w:ind w:left="2880" w:hanging="360"/>
+      </w:pPr>
+    </w:lvl>
+    <w:lvl w:ilvl="4" w:tplc="04090019" w:tentative="1">
+      <w:start w:val="1"/>
+      <w:numFmt w:val="lowerLetter"/>
+      <w:lvlText w:val="%5."/>
+      <w:lvlJc w:val="left"/>
+      <w:pPr>
+        <w:ind w:left="3600" w:hanging="360"/>
+      </w:pPr>
+    </w:lvl>
+    <w:lvl w:ilvl="5" w:tplc="0409001B" w:tentative="1">
+      <w:start w:val="1"/>
+      <w:numFmt w:val="lowerRoman"/>
+      <w:lvlText w:val="%6."/>
+      <w:lvlJc w:val="right"/>
+      <w:pPr>
+        <w:ind w:left="4320" w:hanging="180"/>
+      </w:pPr>
+    </w:lvl>
+    <w:lvl w:ilvl="6" w:tplc="0409000F" w:tentative="1">
+      <w:start w:val="1"/>
+      <w:numFmt w:val="decimal"/>
+      <w:lvlText w:val="%7."/>
+      <w:lvlJc w:val="left"/>
+      <w:pPr>
+        <w:ind w:left="5040" w:hanging="360"/>
+      </w:pPr>
+    </w:lvl>
+    <w:lvl w:ilvl="7" w:tplc="04090019" w:tentative="1">
+      <w:start w:val="1"/>
+      <w:numFmt w:val="lowerLetter"/>
+      <w:lvlText w:val="%8."/>
+      <w:lvlJc w:val="left"/>
+      <w:pPr>
+        <w:ind w:left="5760" w:hanging="360"/>
+      </w:pPr>
+    </w:lvl>
+    <w:lvl w:ilvl="8" w:tplc="0409001B" w:tentative="1">
+      <w:start w:val="1"/>
+      <w:numFmt w:val="lowerRoman"/>
+      <w:lvlText w:val="%9."/>
+      <w:lvlJc w:val="right"/>
+      <w:pPr>
+        <w:ind w:left="6480" w:hanging="180"/>
+      </w:pPr>
+    </w:lvl>
+  </w:abstractNum>
+  <w:abstractNum w:abstractNumId="1" w15:restartNumberingAfterBreak="0">
     <w:nsid w:val="46E76162"/>
     <w:multiLevelType w:val="hybridMultilevel"/>
     <w:tmpl w:val="1D7A1C0A"/>
@@ -1507,7 +1869,7 @@
       </w:rPr>
     </w:lvl>
   </w:abstractNum>
-  <w:abstractNum w:abstractNumId="1" w15:restartNumberingAfterBreak="0">
+  <w:abstractNum w:abstractNumId="2" w15:restartNumberingAfterBreak="0">
     <w:nsid w:val="68067EAE"/>
     <w:multiLevelType w:val="hybridMultilevel"/>
     <w:tmpl w:val="7C786358"/>
@@ -1620,7 +1982,7 @@
       </w:rPr>
     </w:lvl>
   </w:abstractNum>
-  <w:abstractNum w:abstractNumId="2" w15:restartNumberingAfterBreak="0">
+  <w:abstractNum w:abstractNumId="3" w15:restartNumberingAfterBreak="0">
     <w:nsid w:val="6C734803"/>
     <w:multiLevelType w:val="hybridMultilevel"/>
     <w:tmpl w:val="DF382910"/>
@@ -1734,13 +2096,16 @@
     </w:lvl>
   </w:abstractNum>
   <w:num w:numId="1">
-    <w:abstractNumId w:val="0"/>
+    <w:abstractNumId w:val="1"/>
   </w:num>
   <w:num w:numId="2">
+    <w:abstractNumId w:val="3"/>
+  </w:num>
+  <w:num w:numId="3">
     <w:abstractNumId w:val="2"/>
   </w:num>
-  <w:num w:numId="3">
-    <w:abstractNumId w:val="1"/>
+  <w:num w:numId="4">
+    <w:abstractNumId w:val="0"/>
   </w:num>
 </w:numbering>
 </file>

</xml_diff>

<commit_message>
Refomat part 3 with a numbered body
</commit_message>
<xml_diff>
--- a/final-exam-essay-prompts-daniel-litt.docx
+++ b/final-exam-essay-prompts-daniel-litt.docx
@@ -1355,6 +1355,16 @@
     </w:p>
     <w:p>
       <w:pPr>
+        <w:spacing w:after="0" w:line="240" w:lineRule="auto"/>
+        <w:ind w:firstLine="360"/>
+        <w:jc w:val="both"/>
+      </w:pPr>
+      <w:r>
+        <w:t>Computing has a big impact on society and as with any other profession. People should follow a code of ethics and professionalism. The ACM has constructed just that. They present their code of conduct as a framework for ethical decision making. In my opinion the principles they present are good guidelines to follow, but there are some that are harder to adhere to than others.</w:t>
+      </w:r>
+    </w:p>
+    <w:p>
+      <w:pPr>
         <w:pStyle w:val="ListParagraph"/>
         <w:numPr>
           <w:ilvl w:val="0"/>
@@ -1364,7 +1374,10 @@
         <w:jc w:val="both"/>
       </w:pPr>
       <w:r>
-        <w:t>Intro</w:t>
+        <w:t xml:space="preserve">Principles I believe </w:t>
+      </w:r>
+      <w:r>
+        <w:t>Easy to follow</w:t>
       </w:r>
     </w:p>
     <w:p>
@@ -1378,7 +1391,83 @@
         <w:jc w:val="both"/>
       </w:pPr>
       <w:r>
-        <w:t>Computing has a big impact on society and as with any other profession. People should follow a code of ethics and professionalism. The ACM has constructed just that. They present their code of conduct as a framework for ethical decision making. In my opinion the principles they present are good guidelines to follow, but there are some that are harder to adhere to than others.</w:t>
+        <w:t>1.3 Be honest and trustworthy.</w:t>
+      </w:r>
+    </w:p>
+    <w:p>
+      <w:pPr>
+        <w:pStyle w:val="ListParagraph"/>
+        <w:numPr>
+          <w:ilvl w:val="2"/>
+          <w:numId w:val="4"/>
+        </w:numPr>
+        <w:spacing w:after="0" w:line="240" w:lineRule="auto"/>
+        <w:jc w:val="both"/>
+      </w:pPr>
+      <w:r>
+        <w:t>I work to follow this rule in my personal life, and I do not see too much of and extension to apply it to my professional life as well. This ideal is a commendable goal in the world of computer science.</w:t>
+      </w:r>
+    </w:p>
+    <w:p>
+      <w:pPr>
+        <w:pStyle w:val="ListParagraph"/>
+        <w:numPr>
+          <w:ilvl w:val="1"/>
+          <w:numId w:val="4"/>
+        </w:numPr>
+        <w:spacing w:after="0" w:line="240" w:lineRule="auto"/>
+        <w:jc w:val="both"/>
+      </w:pPr>
+      <w:r>
+        <w:t>1.6 Respect privacy.</w:t>
+      </w:r>
+    </w:p>
+    <w:p>
+      <w:pPr>
+        <w:pStyle w:val="ListParagraph"/>
+        <w:numPr>
+          <w:ilvl w:val="2"/>
+          <w:numId w:val="4"/>
+        </w:numPr>
+        <w:spacing w:after="0" w:line="240" w:lineRule="auto"/>
+        <w:jc w:val="both"/>
+      </w:pPr>
+      <w:r>
+        <w:t>I imagine I will not have too much trouble respecting people’s privacy. Collecting data takes work and I image collecting less or only what is needed will be an achievable goal.</w:t>
+      </w:r>
+    </w:p>
+    <w:p>
+      <w:pPr>
+        <w:pStyle w:val="ListParagraph"/>
+        <w:numPr>
+          <w:ilvl w:val="1"/>
+          <w:numId w:val="4"/>
+        </w:numPr>
+        <w:spacing w:after="0" w:line="240" w:lineRule="auto"/>
+        <w:jc w:val="both"/>
+      </w:pPr>
+      <w:r>
+        <w:t>2.6 Perform work only in areas of competence.</w:t>
+      </w:r>
+    </w:p>
+    <w:p>
+      <w:pPr>
+        <w:pStyle w:val="ListParagraph"/>
+        <w:numPr>
+          <w:ilvl w:val="2"/>
+          <w:numId w:val="4"/>
+        </w:numPr>
+        <w:spacing w:after="0" w:line="240" w:lineRule="auto"/>
+        <w:jc w:val="both"/>
+      </w:pPr>
+      <w:r>
+        <w:t xml:space="preserve">If I do not feel qualified to do something I tend to err on the side of caution. I like to do things right and I defer to more experienced people when I am unsure. I have done this as a </w:t>
+      </w:r>
+      <w:r>
+        <w:t>student,</w:t>
+      </w:r>
+      <w:r>
+        <w:t xml:space="preserve"> and I imagine I will continue doing it in my profession.</w:t>
       </w:r>
     </w:p>
     <w:p>
@@ -1392,7 +1481,13 @@
         <w:jc w:val="both"/>
       </w:pPr>
       <w:r>
-        <w:t>Body</w:t>
+        <w:t xml:space="preserve">Principles I believe </w:t>
+      </w:r>
+      <w:r>
+        <w:t>Hard</w:t>
+      </w:r>
+      <w:r>
+        <w:t xml:space="preserve"> to follow</w:t>
       </w:r>
     </w:p>
     <w:p>
@@ -1406,7 +1501,7 @@
         <w:jc w:val="both"/>
       </w:pPr>
       <w:r>
-        <w:t>Easy to follow</w:t>
+        <w:t>2.2 Maintain high standards of professional competence, conduct, and ethical practice.</w:t>
       </w:r>
     </w:p>
     <w:p>
@@ -1420,21 +1515,45 @@
         <w:jc w:val="both"/>
       </w:pPr>
       <w:r>
-        <w:t>1.3 Be honest and trustworthy.</w:t>
+        <w:t>This one I find harder to pursue. I like to think I have high standards, but that term can be subjective. I will strive to m</w:t>
+      </w:r>
+      <w:r>
+        <w:t>aintain high standards of professional competence, conduct, and ethical practice</w:t>
+      </w:r>
+      <w:r>
+        <w:t>.</w:t>
+      </w:r>
+      <w:r>
+        <w:t xml:space="preserve"> </w:t>
+      </w:r>
+      <w:r>
+        <w:t>B</w:t>
+      </w:r>
+      <w:r>
+        <w:t xml:space="preserve">ut I am unsure of my future environment </w:t>
+      </w:r>
+      <w:r>
+        <w:t>and how that may affect this point.</w:t>
       </w:r>
     </w:p>
     <w:p>
       <w:pPr>
         <w:pStyle w:val="ListParagraph"/>
         <w:numPr>
-          <w:ilvl w:val="3"/>
+          <w:ilvl w:val="1"/>
           <w:numId w:val="4"/>
         </w:numPr>
         <w:spacing w:after="0" w:line="240" w:lineRule="auto"/>
         <w:jc w:val="both"/>
       </w:pPr>
       <w:r>
-        <w:t>I work to follow this rule in my personal life, and I do not see too much of and extension to apply it to my professional life as well. This ideal is a commendable goal in the world of computer science.</w:t>
+        <w:t>2.3</w:t>
+      </w:r>
+      <w:r>
+        <w:t xml:space="preserve"> </w:t>
+      </w:r>
+      <w:r>
+        <w:t>Know and respect existing rules pertaining to professional work.</w:t>
       </w:r>
     </w:p>
     <w:p>
@@ -1448,21 +1567,27 @@
         <w:jc w:val="both"/>
       </w:pPr>
       <w:r>
-        <w:t>1.6 Respect privacy.</w:t>
+        <w:t>There is a lot to consider when trying to follow the rules of a profession. It can be difficult to know all of them and keep up with changes.</w:t>
       </w:r>
     </w:p>
     <w:p>
       <w:pPr>
         <w:pStyle w:val="ListParagraph"/>
         <w:numPr>
-          <w:ilvl w:val="3"/>
+          <w:ilvl w:val="1"/>
           <w:numId w:val="4"/>
         </w:numPr>
         <w:spacing w:after="0" w:line="240" w:lineRule="auto"/>
         <w:jc w:val="both"/>
       </w:pPr>
       <w:r>
-        <w:t>I imagine I will not have too much trouble respecting people’s privacy. Collecting data takes work and I image collecting less or only what is needed will be an achievable goal.</w:t>
+        <w:t>2.7</w:t>
+      </w:r>
+      <w:r>
+        <w:t xml:space="preserve"> </w:t>
+      </w:r>
+      <w:r>
+        <w:t>Foster public awareness and understanding of computing, related technologies, and their consequences.</w:t>
       </w:r>
     </w:p>
     <w:p>
@@ -1476,179 +1601,19 @@
         <w:jc w:val="both"/>
       </w:pPr>
       <w:r>
-        <w:t>2.6 Perform work only in areas of competence.</w:t>
-      </w:r>
-    </w:p>
-    <w:p>
-      <w:pPr>
-        <w:pStyle w:val="ListParagraph"/>
-        <w:numPr>
-          <w:ilvl w:val="3"/>
-          <w:numId w:val="4"/>
-        </w:numPr>
-        <w:spacing w:after="0" w:line="240" w:lineRule="auto"/>
-        <w:jc w:val="both"/>
-      </w:pPr>
-      <w:r>
-        <w:t xml:space="preserve">If I do not feel qualified to do something I tend to err on the side of caution. I like to do things right and I defer to more experienced people when I am unsure. I have done this as a </w:t>
-      </w:r>
-      <w:r>
-        <w:t>student,</w:t>
-      </w:r>
-      <w:r>
-        <w:t xml:space="preserve"> and I imagine I will continue doing it in my profession.</w:t>
-      </w:r>
-    </w:p>
-    <w:p>
-      <w:pPr>
-        <w:pStyle w:val="ListParagraph"/>
-        <w:numPr>
-          <w:ilvl w:val="1"/>
-          <w:numId w:val="4"/>
-        </w:numPr>
-        <w:spacing w:after="0" w:line="240" w:lineRule="auto"/>
-        <w:jc w:val="both"/>
-      </w:pPr>
-      <w:r>
-        <w:t>Hard to follow</w:t>
-      </w:r>
-    </w:p>
-    <w:p>
-      <w:pPr>
-        <w:pStyle w:val="ListParagraph"/>
-        <w:numPr>
-          <w:ilvl w:val="2"/>
-          <w:numId w:val="4"/>
-        </w:numPr>
-        <w:spacing w:after="0" w:line="240" w:lineRule="auto"/>
-        <w:jc w:val="both"/>
-      </w:pPr>
-      <w:r>
-        <w:t>2.2 Maintain high standards of professional competence, conduct, and ethical practice.</w:t>
-      </w:r>
-    </w:p>
-    <w:p>
-      <w:pPr>
-        <w:pStyle w:val="ListParagraph"/>
-        <w:numPr>
-          <w:ilvl w:val="3"/>
-          <w:numId w:val="4"/>
-        </w:numPr>
-        <w:spacing w:after="0" w:line="240" w:lineRule="auto"/>
-        <w:jc w:val="both"/>
-      </w:pPr>
-      <w:r>
-        <w:t>This one I find harder to pursue. I like to think I have high standards, but that term can be subjective. I will strive to m</w:t>
-      </w:r>
-      <w:r>
-        <w:t>aintain high standards of professional competence, conduct, and ethical practice</w:t>
-      </w:r>
-      <w:r>
-        <w:t>.</w:t>
-      </w:r>
-      <w:r>
-        <w:t xml:space="preserve"> </w:t>
-      </w:r>
-      <w:r>
-        <w:t>B</w:t>
-      </w:r>
-      <w:r>
-        <w:t xml:space="preserve">ut I am unsure of my future environment </w:t>
-      </w:r>
-      <w:r>
-        <w:t>and how that may affect this point.</w:t>
-      </w:r>
-    </w:p>
-    <w:p>
-      <w:pPr>
-        <w:pStyle w:val="ListParagraph"/>
-        <w:numPr>
-          <w:ilvl w:val="2"/>
-          <w:numId w:val="4"/>
-        </w:numPr>
-        <w:spacing w:after="0" w:line="240" w:lineRule="auto"/>
-        <w:jc w:val="both"/>
-      </w:pPr>
-      <w:r>
-        <w:t>2.3</w:t>
-      </w:r>
-      <w:r>
-        <w:t xml:space="preserve"> </w:t>
-      </w:r>
-      <w:r>
-        <w:t>Know and respect existing rules pertaining to professional work.</w:t>
-      </w:r>
-    </w:p>
-    <w:p>
-      <w:pPr>
-        <w:pStyle w:val="ListParagraph"/>
-        <w:numPr>
-          <w:ilvl w:val="3"/>
-          <w:numId w:val="4"/>
-        </w:numPr>
-        <w:spacing w:after="0" w:line="240" w:lineRule="auto"/>
-        <w:jc w:val="both"/>
-      </w:pPr>
-      <w:r>
-        <w:t>There is a lot to consider when trying to follow the rules of a profession. It can be difficult to know all of them and keep up with changes.</w:t>
-      </w:r>
-    </w:p>
-    <w:p>
-      <w:pPr>
-        <w:pStyle w:val="ListParagraph"/>
-        <w:numPr>
-          <w:ilvl w:val="2"/>
-          <w:numId w:val="4"/>
-        </w:numPr>
-        <w:spacing w:after="0" w:line="240" w:lineRule="auto"/>
-        <w:jc w:val="both"/>
-      </w:pPr>
-      <w:r>
-        <w:t>2.7</w:t>
-      </w:r>
-      <w:r>
-        <w:t xml:space="preserve"> </w:t>
-      </w:r>
-      <w:r>
-        <w:t>Foster public awareness and understanding of computing, related technologies, and their consequences.</w:t>
-      </w:r>
-    </w:p>
-    <w:p>
-      <w:pPr>
-        <w:pStyle w:val="ListParagraph"/>
-        <w:numPr>
-          <w:ilvl w:val="3"/>
-          <w:numId w:val="4"/>
-        </w:numPr>
-        <w:spacing w:after="0" w:line="240" w:lineRule="auto"/>
-        <w:jc w:val="both"/>
-      </w:pPr>
-      <w:r>
-        <w:t>I personally do not think I am very good a publicly sharing my knowledge. I may get better at this with time but I am unsure.</w:t>
-      </w:r>
-    </w:p>
-    <w:p>
-      <w:pPr>
-        <w:pStyle w:val="ListParagraph"/>
-        <w:numPr>
-          <w:ilvl w:val="0"/>
-          <w:numId w:val="4"/>
-        </w:numPr>
-        <w:spacing w:after="0" w:line="240" w:lineRule="auto"/>
-        <w:jc w:val="both"/>
-      </w:pPr>
-      <w:r>
-        <w:t>Conclusion</w:t>
-      </w:r>
-    </w:p>
-    <w:p>
-      <w:pPr>
-        <w:pStyle w:val="ListParagraph"/>
-        <w:numPr>
-          <w:ilvl w:val="1"/>
-          <w:numId w:val="4"/>
-        </w:numPr>
-        <w:spacing w:after="0" w:line="240" w:lineRule="auto"/>
+        <w:t xml:space="preserve">I personally do not think I am very good a publicly sharing my knowledge. I may get better at this with </w:t>
+      </w:r>
+      <w:r>
+        <w:t>time,</w:t>
+      </w:r>
+      <w:r>
+        <w:t xml:space="preserve"> but I am unsure.</w:t>
+      </w:r>
+    </w:p>
+    <w:p>
+      <w:pPr>
+        <w:spacing w:after="0" w:line="240" w:lineRule="auto"/>
+        <w:ind w:firstLine="720"/>
         <w:jc w:val="both"/>
       </w:pPr>
       <w:r>

</xml_diff>

<commit_message>
Add periods in part 3
</commit_message>
<xml_diff>
--- a/final-exam-essay-prompts-daniel-litt.docx
+++ b/final-exam-essay-prompts-daniel-litt.docx
@@ -1138,10 +1138,7 @@
         <w:jc w:val="both"/>
       </w:pPr>
       <w:r>
-        <w:t>W</w:t>
-      </w:r>
-      <w:r>
-        <w:t xml:space="preserve">hat relationships exist between social and ethical issues, and computer science? For </w:t>
+        <w:t xml:space="preserve">What relationships exist between social and ethical issues, and computer science? For </w:t>
       </w:r>
       <w:r>
         <w:t>me,</w:t>
@@ -1377,7 +1374,10 @@
         <w:t xml:space="preserve">Principles I believe </w:t>
       </w:r>
       <w:r>
-        <w:t>Easy to follow</w:t>
+        <w:t xml:space="preserve">Easy to </w:t>
+      </w:r>
+      <w:r>
+        <w:t>follow.</w:t>
       </w:r>
     </w:p>
     <w:p>
@@ -1405,7 +1405,15 @@
         <w:jc w:val="both"/>
       </w:pPr>
       <w:r>
-        <w:t>I work to follow this rule in my personal life, and I do not see too much of and extension to apply it to my professional life as well. This ideal is a commendable goal in the world of computer science.</w:t>
+        <w:t xml:space="preserve">I work to follow this rule in my personal life, and I do not see too much of </w:t>
+      </w:r>
+      <w:proofErr w:type="spellStart"/>
+      <w:r>
+        <w:t>and</w:t>
+      </w:r>
+      <w:proofErr w:type="spellEnd"/>
+      <w:r>
+        <w:t xml:space="preserve"> extension to apply it to my professional life as well. This ideal is a commendable goal in the world of computer science.</w:t>
       </w:r>
     </w:p>
     <w:p>
@@ -1481,13 +1489,10 @@
         <w:jc w:val="both"/>
       </w:pPr>
       <w:r>
-        <w:t xml:space="preserve">Principles I believe </w:t>
-      </w:r>
-      <w:r>
-        <w:t>Hard</w:t>
-      </w:r>
-      <w:r>
-        <w:t xml:space="preserve"> to follow</w:t>
+        <w:t xml:space="preserve">Principles I believe Hard to </w:t>
+      </w:r>
+      <w:r>
+        <w:t>follow.</w:t>
       </w:r>
     </w:p>
     <w:p>
@@ -2477,6 +2482,7 @@
   <w:style w:type="character" w:default="1" w:styleId="DefaultParagraphFont">
     <w:name w:val="Default Paragraph Font"/>
     <w:uiPriority w:val="1"/>
+    <w:semiHidden/>
     <w:unhideWhenUsed/>
   </w:style>
   <w:style w:type="table" w:default="1" w:styleId="TableNormal">

</xml_diff>

<commit_message>
Add topic sentence to part 1
</commit_message>
<xml_diff>
--- a/final-exam-essay-prompts-daniel-litt.docx
+++ b/final-exam-essay-prompts-daniel-litt.docx
@@ -816,26 +816,13 @@
     </w:p>
     <w:p>
       <w:pPr>
-        <w:spacing w:line="240" w:lineRule="auto"/>
-      </w:pPr>
-      <w:r>
-        <w:rPr>
-          <w:highlight w:val="yellow"/>
-        </w:rPr>
-        <w:t>~~~ Replace this line with your response.</w:t>
-      </w:r>
-      <w:r>
-        <w:rPr>
-          <w:highlight w:val="yellow"/>
-        </w:rPr>
-        <w:t xml:space="preserve"> ~~~</w:t>
-      </w:r>
-    </w:p>
-    <w:p>
-      <w:pPr>
-        <w:spacing w:after="0" w:line="240" w:lineRule="auto"/>
-        <w:jc w:val="both"/>
-      </w:pPr>
+        <w:spacing w:after="0" w:line="240" w:lineRule="auto"/>
+        <w:jc w:val="both"/>
+      </w:pPr>
+      <w:r>
+        <w:tab/>
+        <w:t xml:space="preserve">From our top eight topics we learned this class the one that stands out to me the most is ethical responsibility. </w:t>
+      </w:r>
     </w:p>
     <w:p>
       <w:pPr>

</xml_diff>

<commit_message>
Reformat part 3 to remove bullet points
</commit_message>
<xml_diff>
--- a/final-exam-essay-prompts-daniel-litt.docx
+++ b/final-exam-essay-prompts-daniel-litt.docx
@@ -1349,112 +1349,74 @@
     </w:p>
     <w:p>
       <w:pPr>
-        <w:pStyle w:val="ListParagraph"/>
-        <w:numPr>
-          <w:ilvl w:val="0"/>
-          <w:numId w:val="4"/>
-        </w:numPr>
-        <w:spacing w:after="0" w:line="240" w:lineRule="auto"/>
-        <w:jc w:val="both"/>
-      </w:pPr>
-      <w:r>
-        <w:t xml:space="preserve">Principles I believe </w:t>
-      </w:r>
-      <w:r>
-        <w:t xml:space="preserve">Easy to </w:t>
-      </w:r>
-      <w:r>
-        <w:t>follow.</w:t>
-      </w:r>
-    </w:p>
-    <w:p>
-      <w:pPr>
-        <w:pStyle w:val="ListParagraph"/>
-        <w:numPr>
-          <w:ilvl w:val="1"/>
-          <w:numId w:val="4"/>
-        </w:numPr>
-        <w:spacing w:after="0" w:line="240" w:lineRule="auto"/>
-        <w:jc w:val="both"/>
-      </w:pPr>
-      <w:r>
-        <w:t>1.3 Be honest and trustworthy.</w:t>
-      </w:r>
-    </w:p>
-    <w:p>
-      <w:pPr>
-        <w:pStyle w:val="ListParagraph"/>
-        <w:numPr>
-          <w:ilvl w:val="2"/>
-          <w:numId w:val="4"/>
-        </w:numPr>
-        <w:spacing w:after="0" w:line="240" w:lineRule="auto"/>
-        <w:jc w:val="both"/>
-      </w:pPr>
+        <w:spacing w:after="0" w:line="240" w:lineRule="auto"/>
+        <w:ind w:firstLine="360"/>
+        <w:jc w:val="both"/>
+      </w:pPr>
+    </w:p>
+    <w:p>
+      <w:pPr>
+        <w:spacing w:after="0" w:line="240" w:lineRule="auto"/>
+        <w:ind w:firstLine="360"/>
+        <w:jc w:val="both"/>
+      </w:pPr>
+      <w:r>
+        <w:t xml:space="preserve">The three principals I found the easiest to follow were: </w:t>
+      </w:r>
+      <w:r>
+        <w:t>1.3 Be honest and trustworthy</w:t>
+      </w:r>
+      <w:r>
+        <w:t xml:space="preserve">, </w:t>
+      </w:r>
+      <w:r>
+        <w:t>1.6 Respect privacy</w:t>
+      </w:r>
+      <w:r>
+        <w:t xml:space="preserve">, and </w:t>
+      </w:r>
+      <w:r>
+        <w:t>2.6 Perform work only in areas of competence</w:t>
+      </w:r>
+      <w:r>
+        <w:t xml:space="preserve">. </w:t>
+      </w:r>
+      <w:r>
+        <w:t>1.3 Be honest and trustworthy</w:t>
+      </w:r>
+      <w:r>
+        <w:t xml:space="preserve">, </w:t>
+      </w:r>
       <w:r>
         <w:t xml:space="preserve">I work to follow this rule in my personal life, and I do not see too much of </w:t>
       </w:r>
-      <w:proofErr w:type="spellStart"/>
-      <w:r>
-        <w:t>and</w:t>
-      </w:r>
-      <w:proofErr w:type="spellEnd"/>
+      <w:r>
+        <w:t>an</w:t>
+      </w:r>
       <w:r>
         <w:t xml:space="preserve"> extension to apply it to my professional life as well. This ideal is a commendable goal in the world of computer science.</w:t>
       </w:r>
-    </w:p>
-    <w:p>
-      <w:pPr>
-        <w:pStyle w:val="ListParagraph"/>
-        <w:numPr>
-          <w:ilvl w:val="1"/>
-          <w:numId w:val="4"/>
-        </w:numPr>
-        <w:spacing w:after="0" w:line="240" w:lineRule="auto"/>
-        <w:jc w:val="both"/>
-      </w:pPr>
-      <w:r>
-        <w:t>1.6 Respect privacy.</w:t>
-      </w:r>
-    </w:p>
-    <w:p>
-      <w:pPr>
-        <w:pStyle w:val="ListParagraph"/>
-        <w:numPr>
-          <w:ilvl w:val="2"/>
-          <w:numId w:val="4"/>
-        </w:numPr>
-        <w:spacing w:after="0" w:line="240" w:lineRule="auto"/>
-        <w:jc w:val="both"/>
-      </w:pPr>
+      <w:r>
+        <w:t xml:space="preserve"> </w:t>
+      </w:r>
+      <w:r>
+        <w:t>1.6 Respect privacy</w:t>
+      </w:r>
+      <w:r>
+        <w:t xml:space="preserve">, </w:t>
+      </w:r>
       <w:r>
         <w:t>I imagine I will not have too much trouble respecting people’s privacy. Collecting data takes work and I image collecting less or only what is needed will be an achievable goal.</w:t>
       </w:r>
-    </w:p>
-    <w:p>
-      <w:pPr>
-        <w:pStyle w:val="ListParagraph"/>
-        <w:numPr>
-          <w:ilvl w:val="1"/>
-          <w:numId w:val="4"/>
-        </w:numPr>
-        <w:spacing w:after="0" w:line="240" w:lineRule="auto"/>
-        <w:jc w:val="both"/>
-      </w:pPr>
-      <w:r>
-        <w:t>2.6 Perform work only in areas of competence.</w:t>
-      </w:r>
-    </w:p>
-    <w:p>
-      <w:pPr>
-        <w:pStyle w:val="ListParagraph"/>
-        <w:numPr>
-          <w:ilvl w:val="2"/>
-          <w:numId w:val="4"/>
-        </w:numPr>
-        <w:spacing w:after="0" w:line="240" w:lineRule="auto"/>
-        <w:jc w:val="both"/>
-      </w:pPr>
+      <w:r>
+        <w:t xml:space="preserve"> </w:t>
+      </w:r>
+      <w:r>
+        <w:t>2.6 Perform work only in areas of competence</w:t>
+      </w:r>
+      <w:r>
+        <w:t xml:space="preserve">, </w:t>
+      </w:r>
       <w:r>
         <w:t xml:space="preserve">If I do not feel qualified to do something I tend to err on the side of caution. I like to do things right and I defer to more experienced people when I am unsure. I have done this as a </w:t>
       </w:r>
@@ -1467,47 +1429,67 @@
     </w:p>
     <w:p>
       <w:pPr>
-        <w:pStyle w:val="ListParagraph"/>
-        <w:numPr>
-          <w:ilvl w:val="0"/>
-          <w:numId w:val="4"/>
-        </w:numPr>
-        <w:spacing w:after="0" w:line="240" w:lineRule="auto"/>
-        <w:jc w:val="both"/>
-      </w:pPr>
-      <w:r>
-        <w:t xml:space="preserve">Principles I believe Hard to </w:t>
-      </w:r>
-      <w:r>
-        <w:t>follow.</w:t>
-      </w:r>
-    </w:p>
-    <w:p>
-      <w:pPr>
-        <w:pStyle w:val="ListParagraph"/>
-        <w:numPr>
-          <w:ilvl w:val="1"/>
-          <w:numId w:val="4"/>
-        </w:numPr>
-        <w:spacing w:after="0" w:line="240" w:lineRule="auto"/>
-        <w:jc w:val="both"/>
-      </w:pPr>
-      <w:r>
-        <w:t>2.2 Maintain high standards of professional competence, conduct, and ethical practice.</w:t>
-      </w:r>
-    </w:p>
-    <w:p>
-      <w:pPr>
-        <w:pStyle w:val="ListParagraph"/>
-        <w:numPr>
-          <w:ilvl w:val="2"/>
-          <w:numId w:val="4"/>
-        </w:numPr>
-        <w:spacing w:after="0" w:line="240" w:lineRule="auto"/>
-        <w:jc w:val="both"/>
-      </w:pPr>
-      <w:r>
-        <w:t>This one I find harder to pursue. I like to think I have high standards, but that term can be subjective. I will strive to m</w:t>
+        <w:spacing w:after="0" w:line="240" w:lineRule="auto"/>
+        <w:ind w:firstLine="360"/>
+        <w:jc w:val="both"/>
+      </w:pPr>
+    </w:p>
+    <w:p>
+      <w:pPr>
+        <w:spacing w:after="0" w:line="240" w:lineRule="auto"/>
+        <w:ind w:firstLine="360"/>
+        <w:jc w:val="both"/>
+      </w:pPr>
+      <w:r>
+        <w:t xml:space="preserve">Principals I believe harder to follow include: </w:t>
+      </w:r>
+      <w:r>
+        <w:t>2.2 Maintain high standards of professional competence, conduct, and ethical practice</w:t>
+      </w:r>
+      <w:r>
+        <w:t xml:space="preserve">, </w:t>
+      </w:r>
+      <w:r>
+        <w:t>2.3</w:t>
+      </w:r>
+      <w:r>
+        <w:t xml:space="preserve"> </w:t>
+      </w:r>
+      <w:r>
+        <w:t>Know and respect existing rules pertaining to professional work</w:t>
+      </w:r>
+      <w:r>
+        <w:t xml:space="preserve">, and </w:t>
+      </w:r>
+      <w:r>
+        <w:t>2.7</w:t>
+      </w:r>
+      <w:r>
+        <w:t xml:space="preserve"> </w:t>
+      </w:r>
+      <w:r>
+        <w:t>Foster public awareness and understanding of computing, related technologies, and their consequences</w:t>
+      </w:r>
+      <w:r>
+        <w:t xml:space="preserve">. </w:t>
+      </w:r>
+    </w:p>
+    <w:p>
+      <w:pPr>
+        <w:spacing w:after="0" w:line="240" w:lineRule="auto"/>
+        <w:jc w:val="both"/>
+      </w:pPr>
+      <w:r>
+        <w:t xml:space="preserve">2.2 </w:t>
+      </w:r>
+      <w:r>
+        <w:t>Maintain high standards of professional competence, conduct, and ethical practice</w:t>
+      </w:r>
+      <w:r>
+        <w:t>, t</w:t>
+      </w:r>
+      <w:r>
+        <w:t>his one I find harder to pursue. I like to think I have high standards, but that term can be subjective. I will strive to m</w:t>
       </w:r>
       <w:r>
         <w:t>aintain high standards of professional competence, conduct, and ethical practice</w:t>
@@ -1527,17 +1509,9 @@
       <w:r>
         <w:t>and how that may affect this point.</w:t>
       </w:r>
-    </w:p>
-    <w:p>
-      <w:pPr>
-        <w:pStyle w:val="ListParagraph"/>
-        <w:numPr>
-          <w:ilvl w:val="1"/>
-          <w:numId w:val="4"/>
-        </w:numPr>
-        <w:spacing w:after="0" w:line="240" w:lineRule="auto"/>
-        <w:jc w:val="both"/>
-      </w:pPr>
+      <w:r>
+        <w:t xml:space="preserve"> </w:t>
+      </w:r>
       <w:r>
         <w:t>2.3</w:t>
       </w:r>
@@ -1545,33 +1519,17 @@
         <w:t xml:space="preserve"> </w:t>
       </w:r>
       <w:r>
-        <w:t>Know and respect existing rules pertaining to professional work.</w:t>
-      </w:r>
-    </w:p>
-    <w:p>
-      <w:pPr>
-        <w:pStyle w:val="ListParagraph"/>
-        <w:numPr>
-          <w:ilvl w:val="2"/>
-          <w:numId w:val="4"/>
-        </w:numPr>
-        <w:spacing w:after="0" w:line="240" w:lineRule="auto"/>
-        <w:jc w:val="both"/>
-      </w:pPr>
-      <w:r>
-        <w:t>There is a lot to consider when trying to follow the rules of a profession. It can be difficult to know all of them and keep up with changes.</w:t>
-      </w:r>
-    </w:p>
-    <w:p>
-      <w:pPr>
-        <w:pStyle w:val="ListParagraph"/>
-        <w:numPr>
-          <w:ilvl w:val="1"/>
-          <w:numId w:val="4"/>
-        </w:numPr>
-        <w:spacing w:after="0" w:line="240" w:lineRule="auto"/>
-        <w:jc w:val="both"/>
-      </w:pPr>
+        <w:t>Know and respect existing rules pertaining to professional work</w:t>
+      </w:r>
+      <w:r>
+        <w:t>, t</w:t>
+      </w:r>
+      <w:r>
+        <w:t>here is a lot to consider when trying to follow the rules of a profession. It can be difficult to know all of them and keep up with changes.</w:t>
+      </w:r>
+      <w:r>
+        <w:t xml:space="preserve"> </w:t>
+      </w:r>
       <w:r>
         <w:t>2.7</w:t>
       </w:r>
@@ -1581,17 +1539,9 @@
       <w:r>
         <w:t>Foster public awareness and understanding of computing, related technologies, and their consequences.</w:t>
       </w:r>
-    </w:p>
-    <w:p>
-      <w:pPr>
-        <w:pStyle w:val="ListParagraph"/>
-        <w:numPr>
-          <w:ilvl w:val="2"/>
-          <w:numId w:val="4"/>
-        </w:numPr>
-        <w:spacing w:after="0" w:line="240" w:lineRule="auto"/>
-        <w:jc w:val="both"/>
-      </w:pPr>
+      <w:r>
+        <w:t xml:space="preserve"> </w:t>
+      </w:r>
       <w:r>
         <w:t xml:space="preserve">I personally do not think I am very good a publicly sharing my knowledge. I may get better at this with </w:t>
       </w:r>
@@ -1601,6 +1551,12 @@
       <w:r>
         <w:t xml:space="preserve"> but I am unsure.</w:t>
       </w:r>
+    </w:p>
+    <w:p>
+      <w:pPr>
+        <w:spacing w:after="0" w:line="240" w:lineRule="auto"/>
+        <w:jc w:val="both"/>
+      </w:pPr>
     </w:p>
     <w:p>
       <w:pPr>
@@ -1714,6 +1670,119 @@
     </w:lvl>
   </w:abstractNum>
   <w:abstractNum w:abstractNumId="1" w15:restartNumberingAfterBreak="0">
+    <w:nsid w:val="26320697"/>
+    <w:multiLevelType w:val="multilevel"/>
+    <w:tmpl w:val="D9D67F42"/>
+    <w:lvl w:ilvl="0">
+      <w:start w:val="2"/>
+      <w:numFmt w:val="decimal"/>
+      <w:lvlText w:val="%1"/>
+      <w:lvlJc w:val="left"/>
+      <w:pPr>
+        <w:ind w:left="360" w:hanging="360"/>
+      </w:pPr>
+      <w:rPr>
+        <w:rFonts w:hint="default"/>
+      </w:rPr>
+    </w:lvl>
+    <w:lvl w:ilvl="1">
+      <w:start w:val="2"/>
+      <w:numFmt w:val="decimal"/>
+      <w:lvlText w:val="%1.%2"/>
+      <w:lvlJc w:val="left"/>
+      <w:pPr>
+        <w:ind w:left="360" w:hanging="360"/>
+      </w:pPr>
+      <w:rPr>
+        <w:rFonts w:hint="default"/>
+      </w:rPr>
+    </w:lvl>
+    <w:lvl w:ilvl="2">
+      <w:start w:val="1"/>
+      <w:numFmt w:val="decimal"/>
+      <w:lvlText w:val="%1.%2.%3"/>
+      <w:lvlJc w:val="left"/>
+      <w:pPr>
+        <w:ind w:left="720" w:hanging="720"/>
+      </w:pPr>
+      <w:rPr>
+        <w:rFonts w:hint="default"/>
+      </w:rPr>
+    </w:lvl>
+    <w:lvl w:ilvl="3">
+      <w:start w:val="1"/>
+      <w:numFmt w:val="decimal"/>
+      <w:lvlText w:val="%1.%2.%3.%4"/>
+      <w:lvlJc w:val="left"/>
+      <w:pPr>
+        <w:ind w:left="720" w:hanging="720"/>
+      </w:pPr>
+      <w:rPr>
+        <w:rFonts w:hint="default"/>
+      </w:rPr>
+    </w:lvl>
+    <w:lvl w:ilvl="4">
+      <w:start w:val="1"/>
+      <w:numFmt w:val="decimal"/>
+      <w:lvlText w:val="%1.%2.%3.%4.%5"/>
+      <w:lvlJc w:val="left"/>
+      <w:pPr>
+        <w:ind w:left="1080" w:hanging="1080"/>
+      </w:pPr>
+      <w:rPr>
+        <w:rFonts w:hint="default"/>
+      </w:rPr>
+    </w:lvl>
+    <w:lvl w:ilvl="5">
+      <w:start w:val="1"/>
+      <w:numFmt w:val="decimal"/>
+      <w:lvlText w:val="%1.%2.%3.%4.%5.%6"/>
+      <w:lvlJc w:val="left"/>
+      <w:pPr>
+        <w:ind w:left="1080" w:hanging="1080"/>
+      </w:pPr>
+      <w:rPr>
+        <w:rFonts w:hint="default"/>
+      </w:rPr>
+    </w:lvl>
+    <w:lvl w:ilvl="6">
+      <w:start w:val="1"/>
+      <w:numFmt w:val="decimal"/>
+      <w:lvlText w:val="%1.%2.%3.%4.%5.%6.%7"/>
+      <w:lvlJc w:val="left"/>
+      <w:pPr>
+        <w:ind w:left="1440" w:hanging="1440"/>
+      </w:pPr>
+      <w:rPr>
+        <w:rFonts w:hint="default"/>
+      </w:rPr>
+    </w:lvl>
+    <w:lvl w:ilvl="7">
+      <w:start w:val="1"/>
+      <w:numFmt w:val="decimal"/>
+      <w:lvlText w:val="%1.%2.%3.%4.%5.%6.%7.%8"/>
+      <w:lvlJc w:val="left"/>
+      <w:pPr>
+        <w:ind w:left="1440" w:hanging="1440"/>
+      </w:pPr>
+      <w:rPr>
+        <w:rFonts w:hint="default"/>
+      </w:rPr>
+    </w:lvl>
+    <w:lvl w:ilvl="8">
+      <w:start w:val="1"/>
+      <w:numFmt w:val="decimal"/>
+      <w:lvlText w:val="%1.%2.%3.%4.%5.%6.%7.%8.%9"/>
+      <w:lvlJc w:val="left"/>
+      <w:pPr>
+        <w:ind w:left="1440" w:hanging="1440"/>
+      </w:pPr>
+      <w:rPr>
+        <w:rFonts w:hint="default"/>
+      </w:rPr>
+    </w:lvl>
+  </w:abstractNum>
+  <w:abstractNum w:abstractNumId="2" w15:restartNumberingAfterBreak="0">
     <w:nsid w:val="46E76162"/>
     <w:multiLevelType w:val="hybridMultilevel"/>
     <w:tmpl w:val="1D7A1C0A"/>
@@ -1826,7 +1895,7 @@
       </w:rPr>
     </w:lvl>
   </w:abstractNum>
-  <w:abstractNum w:abstractNumId="2" w15:restartNumberingAfterBreak="0">
+  <w:abstractNum w:abstractNumId="3" w15:restartNumberingAfterBreak="0">
     <w:nsid w:val="68067EAE"/>
     <w:multiLevelType w:val="hybridMultilevel"/>
     <w:tmpl w:val="7C786358"/>
@@ -1939,7 +2008,7 @@
       </w:rPr>
     </w:lvl>
   </w:abstractNum>
-  <w:abstractNum w:abstractNumId="3" w15:restartNumberingAfterBreak="0">
+  <w:abstractNum w:abstractNumId="4" w15:restartNumberingAfterBreak="0">
     <w:nsid w:val="6C734803"/>
     <w:multiLevelType w:val="hybridMultilevel"/>
     <w:tmpl w:val="DF382910"/>
@@ -2053,16 +2122,19 @@
     </w:lvl>
   </w:abstractNum>
   <w:num w:numId="1">
-    <w:abstractNumId w:val="1"/>
+    <w:abstractNumId w:val="2"/>
   </w:num>
   <w:num w:numId="2">
-    <w:abstractNumId w:val="3"/>
+    <w:abstractNumId w:val="4"/>
   </w:num>
   <w:num w:numId="3">
-    <w:abstractNumId w:val="2"/>
+    <w:abstractNumId w:val="3"/>
   </w:num>
   <w:num w:numId="4">
     <w:abstractNumId w:val="0"/>
+  </w:num>
+  <w:num w:numId="5">
+    <w:abstractNumId w:val="1"/>
   </w:num>
 </w:numbering>
 </file>
@@ -2469,7 +2541,6 @@
   <w:style w:type="character" w:default="1" w:styleId="DefaultParagraphFont">
     <w:name w:val="Default Paragraph Font"/>
     <w:uiPriority w:val="1"/>
-    <w:semiHidden/>
     <w:unhideWhenUsed/>
   </w:style>
   <w:style w:type="table" w:default="1" w:styleId="TableNormal">

</xml_diff>

<commit_message>
Finish answer for part 1
</commit_message>
<xml_diff>
--- a/final-exam-essay-prompts-daniel-litt.docx
+++ b/final-exam-essay-prompts-daniel-litt.docx
@@ -823,6 +823,54 @@
         <w:tab/>
         <w:t xml:space="preserve">From our top eight topics we learned this class the one that stands out to me the most is ethical responsibility. </w:t>
       </w:r>
+      <w:r>
+        <w:t xml:space="preserve"> I found ethical responsibility to be a prevalent topic during my time in this course. I had a very fuzzy understanding of this topic before this course. The activities and assignments greatly helped me better understand what ethical responsibility is.</w:t>
+      </w:r>
+    </w:p>
+    <w:p>
+      <w:pPr>
+        <w:spacing w:after="0" w:line="240" w:lineRule="auto"/>
+        <w:jc w:val="both"/>
+      </w:pPr>
+    </w:p>
+    <w:p>
+      <w:pPr>
+        <w:spacing w:after="0" w:line="240" w:lineRule="auto"/>
+        <w:jc w:val="both"/>
+      </w:pPr>
+      <w:r>
+        <w:lastRenderedPageBreak/>
+        <w:tab/>
+        <w:t xml:space="preserve">Ethical responsibility was always present throughout the term of this course. If it was not the main topic, it was always in the background or implied in other ways. The book covered this topic in detail dedicating a whole chapter to it. This reading was the main source of my understanding of ethical responsibility. Other than the book assignments related to the ACM code of ethics furthered my understanding. The </w:t>
+      </w:r>
+      <w:r>
+        <w:t>ACM code of ethics</w:t>
+      </w:r>
+      <w:r>
+        <w:t xml:space="preserve"> directly address the topic and provides guidelines for how to better yourself and others in the pursuit of professional ethics. I also found the discussion helpful general discussion covered this area, but I found the situational examples more helpful. </w:t>
+      </w:r>
+      <w:r>
+        <w:t>I enjoyed the small and large discussions and believe they helped me learn.</w:t>
+      </w:r>
+    </w:p>
+    <w:p>
+      <w:pPr>
+        <w:spacing w:after="0" w:line="240" w:lineRule="auto"/>
+        <w:jc w:val="both"/>
+      </w:pPr>
+      <w:r>
+        <w:tab/>
+      </w:r>
+    </w:p>
+    <w:p>
+      <w:pPr>
+        <w:spacing w:after="0" w:line="240" w:lineRule="auto"/>
+        <w:jc w:val="both"/>
+      </w:pPr>
+      <w:r>
+        <w:tab/>
+        <w:t>Ethical responsibility is something I will undoubtedly encounter in the future, and this course has given me a greater understanding of what it means to be ethically responsibility.</w:t>
+      </w:r>
     </w:p>
     <w:p>
       <w:pPr>
@@ -849,7 +897,6 @@
           <w:sz w:val="40"/>
           <w:szCs w:val="40"/>
         </w:rPr>
-        <w:lastRenderedPageBreak/>
         <w:t>Part 2</w:t>
       </w:r>
       <w:r>
@@ -1183,6 +1230,7 @@
         <w:jc w:val="both"/>
       </w:pPr>
       <w:r>
+        <w:lastRenderedPageBreak/>
         <w:t xml:space="preserve">This course </w:t>
       </w:r>
       <w:r>
@@ -1239,7 +1287,6 @@
           <w:sz w:val="40"/>
           <w:szCs w:val="40"/>
         </w:rPr>
-        <w:lastRenderedPageBreak/>
         <w:t xml:space="preserve">Part </w:t>
       </w:r>
       <w:r>

</xml_diff>